<commit_message>
Notes for bus reading.
</commit_message>
<xml_diff>
--- a/security-ftp-ports.docx
+++ b/security-ftp-ports.docx
@@ -5,11 +5,1203 @@
     <w:p>
       <w:pPr>
         <w:pStyle w:val="Heading1"/>
-        <w:spacing w:before="240" w:after="120"/>
-        <w:rPr/>
-      </w:pPr>
-      <w:r>
-        <w:rPr/>
+        <w:numPr>
+          <w:ilvl w:val="0"/>
+          <w:numId w:val="1"/>
+        </w:numPr>
+        <w:spacing w:before="29" w:after="115"/>
+        <w:rPr>
+          <w:sz w:val="24"/>
+          <w:szCs w:val="24"/>
+        </w:rPr>
+      </w:pPr>
+      <w:r>
+        <w:rPr>
+          <w:sz w:val="24"/>
+          <w:szCs w:val="24"/>
+        </w:rPr>
+        <w:t>Requirement 1: Build and Maintain a Secure Network</w:t>
+      </w:r>
+    </w:p>
+    <w:p>
+      <w:pPr>
+        <w:pStyle w:val="Heading1"/>
+        <w:numPr>
+          <w:ilvl w:val="0"/>
+          <w:numId w:val="1"/>
+        </w:numPr>
+        <w:spacing w:before="29" w:after="115"/>
+        <w:rPr>
+          <w:sz w:val="24"/>
+          <w:szCs w:val="24"/>
+        </w:rPr>
+      </w:pPr>
+      <w:r>
+        <w:rPr>
+          <w:sz w:val="24"/>
+          <w:szCs w:val="24"/>
+        </w:rPr>
+        <w:t>Firewall Configuration</w:t>
+      </w:r>
+    </w:p>
+    <w:p>
+      <w:pPr>
+        <w:pStyle w:val="Heading1"/>
+        <w:numPr>
+          <w:ilvl w:val="0"/>
+          <w:numId w:val="1"/>
+        </w:numPr>
+        <w:spacing w:before="29" w:after="115"/>
+        <w:rPr>
+          <w:sz w:val="24"/>
+          <w:szCs w:val="24"/>
+        </w:rPr>
+      </w:pPr>
+      <w:r>
+        <w:rPr>
+          <w:sz w:val="24"/>
+          <w:szCs w:val="24"/>
+        </w:rPr>
+        <w:t>OfficeSupply shall implement a formal process for approving and testing all network connections</w:t>
+      </w:r>
+    </w:p>
+    <w:p>
+      <w:pPr>
+        <w:pStyle w:val="Heading1"/>
+        <w:numPr>
+          <w:ilvl w:val="0"/>
+          <w:numId w:val="1"/>
+        </w:numPr>
+        <w:spacing w:before="29" w:after="115"/>
+        <w:rPr>
+          <w:sz w:val="24"/>
+          <w:szCs w:val="24"/>
+        </w:rPr>
+      </w:pPr>
+      <w:r>
+        <w:rPr>
+          <w:sz w:val="24"/>
+          <w:szCs w:val="24"/>
+        </w:rPr>
+        <w:t>and changes to the firewall and router configurations. (PCI Requirement 1.1.1)</w:t>
+      </w:r>
+    </w:p>
+    <w:p>
+      <w:pPr>
+        <w:pStyle w:val="Heading1"/>
+        <w:numPr>
+          <w:ilvl w:val="0"/>
+          <w:numId w:val="1"/>
+        </w:numPr>
+        <w:spacing w:before="29" w:after="115"/>
+        <w:rPr>
+          <w:sz w:val="24"/>
+          <w:szCs w:val="24"/>
+        </w:rPr>
+      </w:pPr>
+      <w:r>
+        <w:rPr>
+          <w:sz w:val="24"/>
+          <w:szCs w:val="24"/>
+        </w:rPr>
+        <w:t>A network diagram identifying all connections between the cardholder data environment and other</w:t>
+      </w:r>
+    </w:p>
+    <w:p>
+      <w:pPr>
+        <w:pStyle w:val="Heading1"/>
+        <w:numPr>
+          <w:ilvl w:val="0"/>
+          <w:numId w:val="1"/>
+        </w:numPr>
+        <w:spacing w:before="29" w:after="115"/>
+        <w:rPr>
+          <w:sz w:val="24"/>
+          <w:szCs w:val="24"/>
+        </w:rPr>
+      </w:pPr>
+      <w:r>
+        <w:rPr>
+          <w:sz w:val="24"/>
+          <w:szCs w:val="24"/>
+        </w:rPr>
+        <w:t>networks, including any wireless networks, must be maintained. (PCI Requirement 1.1.2)</w:t>
+      </w:r>
+    </w:p>
+    <w:p>
+      <w:pPr>
+        <w:pStyle w:val="Heading1"/>
+        <w:numPr>
+          <w:ilvl w:val="0"/>
+          <w:numId w:val="1"/>
+        </w:numPr>
+        <w:spacing w:before="29" w:after="115"/>
+        <w:rPr>
+          <w:sz w:val="24"/>
+          <w:szCs w:val="24"/>
+        </w:rPr>
+      </w:pPr>
+      <w:r>
+        <w:rPr>
+          <w:sz w:val="24"/>
+          <w:szCs w:val="24"/>
+        </w:rPr>
+        <w:t>A cardholder data-flow diagram identifying the location of all cardholder data that is stored,</w:t>
+      </w:r>
+    </w:p>
+    <w:p>
+      <w:pPr>
+        <w:pStyle w:val="Heading1"/>
+        <w:numPr>
+          <w:ilvl w:val="0"/>
+          <w:numId w:val="1"/>
+        </w:numPr>
+        <w:spacing w:before="29" w:after="115"/>
+        <w:rPr>
+          <w:sz w:val="24"/>
+          <w:szCs w:val="24"/>
+        </w:rPr>
+      </w:pPr>
+      <w:r>
+        <w:rPr>
+          <w:sz w:val="24"/>
+          <w:szCs w:val="24"/>
+        </w:rPr>
+        <w:t>processed, or transmitted within the network must be maintained. (PCI Requirement 1.1.3)</w:t>
+      </w:r>
+    </w:p>
+    <w:p>
+      <w:pPr>
+        <w:pStyle w:val="Heading1"/>
+        <w:numPr>
+          <w:ilvl w:val="0"/>
+          <w:numId w:val="1"/>
+        </w:numPr>
+        <w:spacing w:before="29" w:after="115"/>
+        <w:rPr>
+          <w:sz w:val="24"/>
+          <w:szCs w:val="24"/>
+        </w:rPr>
+      </w:pPr>
+      <w:r>
+        <w:rPr>
+          <w:sz w:val="24"/>
+          <w:szCs w:val="24"/>
+        </w:rPr>
+        <w:t>OfficeSupply’s network will be configured with a requirement for a firewall at each Internet</w:t>
+      </w:r>
+    </w:p>
+    <w:p>
+      <w:pPr>
+        <w:pStyle w:val="Heading1"/>
+        <w:numPr>
+          <w:ilvl w:val="0"/>
+          <w:numId w:val="1"/>
+        </w:numPr>
+        <w:spacing w:before="29" w:after="115"/>
+        <w:rPr>
+          <w:sz w:val="24"/>
+          <w:szCs w:val="24"/>
+        </w:rPr>
+      </w:pPr>
+      <w:r>
+        <w:rPr>
+          <w:sz w:val="24"/>
+          <w:szCs w:val="24"/>
+        </w:rPr>
+        <w:t>connection and between the internet-facing demilitarized zone (DMZ) containing the in-scope web</w:t>
+      </w:r>
+    </w:p>
+    <w:p>
+      <w:pPr>
+        <w:pStyle w:val="Heading1"/>
+        <w:numPr>
+          <w:ilvl w:val="0"/>
+          <w:numId w:val="1"/>
+        </w:numPr>
+        <w:spacing w:lineRule="auto" w:line="276" w:before="29" w:after="115"/>
+        <w:rPr>
+          <w:sz w:val="24"/>
+          <w:szCs w:val="24"/>
+        </w:rPr>
+      </w:pPr>
+      <w:r>
+        <w:rPr>
+          <w:sz w:val="24"/>
+          <w:szCs w:val="24"/>
+        </w:rPr>
+        <w:t>server and the internal network zone that contains systems not directly involved in the payment</w:t>
+      </w:r>
+    </w:p>
+    <w:p>
+      <w:pPr>
+        <w:pStyle w:val="Heading1"/>
+        <w:numPr>
+          <w:ilvl w:val="0"/>
+          <w:numId w:val="1"/>
+        </w:numPr>
+        <w:spacing w:before="29" w:after="115"/>
+        <w:rPr>
+          <w:sz w:val="24"/>
+          <w:szCs w:val="24"/>
+        </w:rPr>
+      </w:pPr>
+      <w:r>
+        <w:rPr>
+          <w:sz w:val="24"/>
+          <w:szCs w:val="24"/>
+        </w:rPr>
+        <w:t>process. (PCI Requirement 1.1.4)</w:t>
+      </w:r>
+    </w:p>
+    <w:p>
+      <w:pPr>
+        <w:pStyle w:val="Heading1"/>
+        <w:numPr>
+          <w:ilvl w:val="0"/>
+          <w:numId w:val="1"/>
+        </w:numPr>
+        <w:spacing w:before="29" w:after="115"/>
+        <w:rPr>
+          <w:sz w:val="24"/>
+          <w:szCs w:val="24"/>
+        </w:rPr>
+      </w:pPr>
+      <w:r>
+        <w:rPr>
+          <w:sz w:val="24"/>
+          <w:szCs w:val="24"/>
+        </w:rPr>
+        <w:t>The network administrator shall maintain documentation which details use of all services,</w:t>
+      </w:r>
+    </w:p>
+    <w:p>
+      <w:pPr>
+        <w:pStyle w:val="Heading1"/>
+        <w:numPr>
+          <w:ilvl w:val="0"/>
+          <w:numId w:val="1"/>
+        </w:numPr>
+        <w:spacing w:before="29" w:after="115"/>
+        <w:rPr>
+          <w:sz w:val="24"/>
+          <w:szCs w:val="24"/>
+        </w:rPr>
+      </w:pPr>
+      <w:r>
+        <w:rPr>
+          <w:sz w:val="24"/>
+          <w:szCs w:val="24"/>
+        </w:rPr>
+        <w:t>protocols, and ports allowed into the internal network zone. This list will include business</w:t>
+      </w:r>
+    </w:p>
+    <w:p>
+      <w:pPr>
+        <w:pStyle w:val="Heading1"/>
+        <w:numPr>
+          <w:ilvl w:val="0"/>
+          <w:numId w:val="1"/>
+        </w:numPr>
+        <w:spacing w:before="29" w:after="115"/>
+        <w:rPr>
+          <w:sz w:val="24"/>
+          <w:szCs w:val="24"/>
+        </w:rPr>
+      </w:pPr>
+      <w:r>
+        <w:rPr>
+          <w:sz w:val="24"/>
+          <w:szCs w:val="24"/>
+        </w:rPr>
+        <w:t>justification for any traffic allowed in or out of the network. It will also include documentation of</w:t>
+      </w:r>
+    </w:p>
+    <w:p>
+      <w:pPr>
+        <w:pStyle w:val="Heading1"/>
+        <w:numPr>
+          <w:ilvl w:val="0"/>
+          <w:numId w:val="1"/>
+        </w:numPr>
+        <w:spacing w:before="29" w:after="115"/>
+        <w:rPr>
+          <w:sz w:val="24"/>
+          <w:szCs w:val="24"/>
+        </w:rPr>
+      </w:pPr>
+      <w:r>
+        <w:rPr>
+          <w:sz w:val="24"/>
+          <w:szCs w:val="24"/>
+        </w:rPr>
+        <w:t>security features implemented for those protocols considered to be insecure. Examples of insecure</w:t>
+      </w:r>
+    </w:p>
+    <w:p>
+      <w:pPr>
+        <w:pStyle w:val="Heading1"/>
+        <w:numPr>
+          <w:ilvl w:val="0"/>
+          <w:numId w:val="1"/>
+        </w:numPr>
+        <w:spacing w:before="29" w:after="115"/>
+        <w:rPr>
+          <w:sz w:val="24"/>
+          <w:szCs w:val="24"/>
+        </w:rPr>
+      </w:pPr>
+      <w:r>
+        <w:rPr>
+          <w:sz w:val="24"/>
+          <w:szCs w:val="24"/>
+        </w:rPr>
+        <w:t>services, protocols, or ports include but are not limited to FTP, Telnet, POP3, IMAP, and SNMP v1</w:t>
+      </w:r>
+    </w:p>
+    <w:p>
+      <w:pPr>
+        <w:pStyle w:val="Heading1"/>
+        <w:numPr>
+          <w:ilvl w:val="0"/>
+          <w:numId w:val="1"/>
+        </w:numPr>
+        <w:spacing w:before="29" w:after="115"/>
+        <w:rPr>
+          <w:sz w:val="24"/>
+          <w:szCs w:val="24"/>
+        </w:rPr>
+      </w:pPr>
+      <w:r>
+        <w:rPr>
+          <w:sz w:val="24"/>
+          <w:szCs w:val="24"/>
+        </w:rPr>
+        <w:t>and v2. (PCI Requirement 1.1.6)</w:t>
+      </w:r>
+    </w:p>
+    <w:p>
+      <w:pPr>
+        <w:pStyle w:val="Heading1"/>
+        <w:numPr>
+          <w:ilvl w:val="0"/>
+          <w:numId w:val="1"/>
+        </w:numPr>
+        <w:spacing w:before="29" w:after="115"/>
+        <w:rPr>
+          <w:sz w:val="24"/>
+          <w:szCs w:val="24"/>
+        </w:rPr>
+      </w:pPr>
+      <w:r>
+        <w:rPr>
+          <w:sz w:val="24"/>
+          <w:szCs w:val="24"/>
+        </w:rPr>
+      </w:r>
+    </w:p>
+    <w:p>
+      <w:pPr>
+        <w:pStyle w:val="Heading1"/>
+        <w:numPr>
+          <w:ilvl w:val="0"/>
+          <w:numId w:val="1"/>
+        </w:numPr>
+        <w:spacing w:before="29" w:after="115"/>
+        <w:rPr>
+          <w:sz w:val="24"/>
+          <w:szCs w:val="24"/>
+        </w:rPr>
+      </w:pPr>
+      <w:r>
+        <w:rPr>
+          <w:sz w:val="24"/>
+          <w:szCs w:val="24"/>
+        </w:rPr>
+        <w:t>Review firewall and router rule sets at least every six months. (PCI Requirement 1.1.7)</w:t>
+      </w:r>
+    </w:p>
+    <w:p>
+      <w:pPr>
+        <w:pStyle w:val="Heading1"/>
+        <w:numPr>
+          <w:ilvl w:val="0"/>
+          <w:numId w:val="1"/>
+        </w:numPr>
+        <w:spacing w:before="29" w:after="115"/>
+        <w:rPr>
+          <w:sz w:val="24"/>
+          <w:szCs w:val="24"/>
+        </w:rPr>
+      </w:pPr>
+      <w:r>
+        <w:rPr>
+          <w:sz w:val="24"/>
+          <w:szCs w:val="24"/>
+        </w:rPr>
+        <w:t>Firewalls must restrict connections between untrusted networks and any system in the cardholder</w:t>
+      </w:r>
+    </w:p>
+    <w:p>
+      <w:pPr>
+        <w:pStyle w:val="Heading1"/>
+        <w:numPr>
+          <w:ilvl w:val="0"/>
+          <w:numId w:val="1"/>
+        </w:numPr>
+        <w:spacing w:before="29" w:after="115"/>
+        <w:rPr>
+          <w:sz w:val="24"/>
+          <w:szCs w:val="24"/>
+        </w:rPr>
+      </w:pPr>
+      <w:r>
+        <w:rPr>
+          <w:sz w:val="24"/>
+          <w:szCs w:val="24"/>
+        </w:rPr>
+        <w:t>data environment. An “untrusted network” is any network that is external to the networks</w:t>
+      </w:r>
+    </w:p>
+    <w:p>
+      <w:pPr>
+        <w:pStyle w:val="Heading1"/>
+        <w:numPr>
+          <w:ilvl w:val="0"/>
+          <w:numId w:val="1"/>
+        </w:numPr>
+        <w:spacing w:before="29" w:after="115"/>
+        <w:rPr>
+          <w:sz w:val="24"/>
+          <w:szCs w:val="24"/>
+        </w:rPr>
+      </w:pPr>
+      <w:r>
+        <w:rPr>
+          <w:sz w:val="24"/>
+          <w:szCs w:val="24"/>
+        </w:rPr>
+        <w:t>belonging to the entity under review, and/or which is out of the entity’s ability to control or</w:t>
+      </w:r>
+    </w:p>
+    <w:p>
+      <w:pPr>
+        <w:pStyle w:val="Heading1"/>
+        <w:numPr>
+          <w:ilvl w:val="0"/>
+          <w:numId w:val="1"/>
+        </w:numPr>
+        <w:spacing w:before="29" w:after="115"/>
+        <w:rPr>
+          <w:sz w:val="24"/>
+          <w:szCs w:val="24"/>
+        </w:rPr>
+      </w:pPr>
+      <w:r>
+        <w:rPr>
+          <w:sz w:val="24"/>
+          <w:szCs w:val="24"/>
+        </w:rPr>
+        <w:t>manage. Access to the internet must be through a firewall, as must any direct connection to a</w:t>
+      </w:r>
+    </w:p>
+    <w:p>
+      <w:pPr>
+        <w:pStyle w:val="Heading1"/>
+        <w:numPr>
+          <w:ilvl w:val="0"/>
+          <w:numId w:val="1"/>
+        </w:numPr>
+        <w:spacing w:before="29" w:after="115"/>
+        <w:rPr>
+          <w:sz w:val="24"/>
+          <w:szCs w:val="24"/>
+        </w:rPr>
+      </w:pPr>
+      <w:r>
+        <w:rPr>
+          <w:sz w:val="24"/>
+          <w:szCs w:val="24"/>
+        </w:rPr>
+        <w:t>vendor, processor, or service provider. (PCI Requirement 1.2)</w:t>
+      </w:r>
+    </w:p>
+    <w:p>
+      <w:pPr>
+        <w:pStyle w:val="Heading1"/>
+        <w:numPr>
+          <w:ilvl w:val="0"/>
+          <w:numId w:val="1"/>
+        </w:numPr>
+        <w:spacing w:before="29" w:after="115"/>
+        <w:rPr>
+          <w:sz w:val="24"/>
+          <w:szCs w:val="24"/>
+        </w:rPr>
+      </w:pPr>
+      <w:r>
+        <w:rPr>
+          <w:sz w:val="24"/>
+          <w:szCs w:val="24"/>
+        </w:rPr>
+        <w:t>Inbound and outbound traffic must be restricted by the firewalls to that which is necessary for the</w:t>
+      </w:r>
+    </w:p>
+    <w:p>
+      <w:pPr>
+        <w:pStyle w:val="Heading1"/>
+        <w:numPr>
+          <w:ilvl w:val="0"/>
+          <w:numId w:val="1"/>
+        </w:numPr>
+        <w:spacing w:before="29" w:after="115"/>
+        <w:rPr>
+          <w:sz w:val="24"/>
+          <w:szCs w:val="24"/>
+        </w:rPr>
+      </w:pPr>
+      <w:r>
+        <w:rPr>
+          <w:sz w:val="24"/>
+          <w:szCs w:val="24"/>
+        </w:rPr>
+        <w:t>cardholder data environment. All other inbound and outbound traffic must be specifically denied.</w:t>
+      </w:r>
+    </w:p>
+    <w:p>
+      <w:pPr>
+        <w:pStyle w:val="Heading1"/>
+        <w:numPr>
+          <w:ilvl w:val="0"/>
+          <w:numId w:val="1"/>
+        </w:numPr>
+        <w:spacing w:before="29" w:after="115"/>
+        <w:rPr>
+          <w:sz w:val="24"/>
+          <w:szCs w:val="24"/>
+        </w:rPr>
+      </w:pPr>
+      <w:r>
+        <w:rPr>
+          <w:sz w:val="24"/>
+          <w:szCs w:val="24"/>
+        </w:rPr>
+        <w:t>(PCI Requirement 1.2.1)</w:t>
+      </w:r>
+    </w:p>
+    <w:p>
+      <w:pPr>
+        <w:pStyle w:val="Heading1"/>
+        <w:numPr>
+          <w:ilvl w:val="0"/>
+          <w:numId w:val="1"/>
+        </w:numPr>
+        <w:spacing w:before="29" w:after="115"/>
+        <w:rPr>
+          <w:sz w:val="24"/>
+          <w:szCs w:val="24"/>
+        </w:rPr>
+      </w:pPr>
+      <w:r>
+        <w:rPr>
+          <w:sz w:val="24"/>
+          <w:szCs w:val="24"/>
+        </w:rPr>
+        <w:t>Examine router configuration files to verify they are synchronized and secured from unauthorized</w:t>
+      </w:r>
+    </w:p>
+    <w:p>
+      <w:pPr>
+        <w:pStyle w:val="Heading1"/>
+        <w:numPr>
+          <w:ilvl w:val="0"/>
+          <w:numId w:val="1"/>
+        </w:numPr>
+        <w:spacing w:before="29" w:after="115"/>
+        <w:rPr>
+          <w:sz w:val="24"/>
+          <w:szCs w:val="24"/>
+        </w:rPr>
+      </w:pPr>
+      <w:r>
+        <w:rPr>
+          <w:sz w:val="24"/>
+          <w:szCs w:val="24"/>
+        </w:rPr>
+        <w:t>access. (PCI Requirement 1.2.2)</w:t>
+      </w:r>
+    </w:p>
+    <w:p>
+      <w:pPr>
+        <w:pStyle w:val="Heading1"/>
+        <w:numPr>
+          <w:ilvl w:val="0"/>
+          <w:numId w:val="1"/>
+        </w:numPr>
+        <w:spacing w:before="29" w:after="115"/>
+        <w:rPr>
+          <w:sz w:val="24"/>
+          <w:szCs w:val="24"/>
+        </w:rPr>
+      </w:pPr>
+      <w:r>
+        <w:rPr>
+          <w:sz w:val="24"/>
+          <w:szCs w:val="24"/>
+        </w:rPr>
+        <w:t>Verify that there are perimeter firewalls installed between all wireless networks and the cardholder</w:t>
+      </w:r>
+    </w:p>
+    <w:p>
+      <w:pPr>
+        <w:pStyle w:val="Heading1"/>
+        <w:numPr>
+          <w:ilvl w:val="0"/>
+          <w:numId w:val="1"/>
+        </w:numPr>
+        <w:spacing w:before="29" w:after="115"/>
+        <w:rPr>
+          <w:sz w:val="24"/>
+          <w:szCs w:val="24"/>
+        </w:rPr>
+      </w:pPr>
+      <w:r>
+        <w:rPr>
+          <w:sz w:val="24"/>
+          <w:szCs w:val="24"/>
+        </w:rPr>
+        <w:t>data environment, and that the firewalls deny or, if traffic is necessary for business purposes,</w:t>
+      </w:r>
+    </w:p>
+    <w:p>
+      <w:pPr>
+        <w:pStyle w:val="Heading1"/>
+        <w:numPr>
+          <w:ilvl w:val="0"/>
+          <w:numId w:val="1"/>
+        </w:numPr>
+        <w:spacing w:before="29" w:after="115"/>
+        <w:rPr>
+          <w:sz w:val="24"/>
+          <w:szCs w:val="24"/>
+        </w:rPr>
+      </w:pPr>
+      <w:r>
+        <w:rPr>
+          <w:sz w:val="24"/>
+          <w:szCs w:val="24"/>
+        </w:rPr>
+        <w:t>permit only authorized traffic between the wireless environment and the cardholder data</w:t>
+      </w:r>
+    </w:p>
+    <w:p>
+      <w:pPr>
+        <w:pStyle w:val="Heading1"/>
+        <w:numPr>
+          <w:ilvl w:val="0"/>
+          <w:numId w:val="1"/>
+        </w:numPr>
+        <w:spacing w:before="29" w:after="115"/>
+        <w:rPr>
+          <w:sz w:val="24"/>
+          <w:szCs w:val="24"/>
+        </w:rPr>
+      </w:pPr>
+      <w:r>
+        <w:rPr>
+          <w:sz w:val="24"/>
+          <w:szCs w:val="24"/>
+        </w:rPr>
+        <w:t>environment. (PCI Requirement 1.2.3)</w:t>
+      </w:r>
+    </w:p>
+    <w:p>
+      <w:pPr>
+        <w:pStyle w:val="Heading1"/>
+        <w:numPr>
+          <w:ilvl w:val="0"/>
+          <w:numId w:val="1"/>
+        </w:numPr>
+        <w:spacing w:before="29" w:after="115"/>
+        <w:rPr>
+          <w:sz w:val="24"/>
+          <w:szCs w:val="24"/>
+        </w:rPr>
+      </w:pPr>
+      <w:r>
+        <w:rPr>
+          <w:sz w:val="24"/>
+          <w:szCs w:val="24"/>
+        </w:rPr>
+        <w:t>Firewall configuration must prohibit direct public access between the Internet and any system</w:t>
+      </w:r>
+    </w:p>
+    <w:p>
+      <w:pPr>
+        <w:pStyle w:val="Heading1"/>
+        <w:numPr>
+          <w:ilvl w:val="0"/>
+          <w:numId w:val="1"/>
+        </w:numPr>
+        <w:spacing w:before="29" w:after="115"/>
+        <w:rPr>
+          <w:sz w:val="24"/>
+          <w:szCs w:val="24"/>
+        </w:rPr>
+      </w:pPr>
+      <w:r>
+        <w:rPr>
+          <w:sz w:val="24"/>
+          <w:szCs w:val="24"/>
+        </w:rPr>
+        <w:t>component in the cardholder data environment as follows:</w:t>
+      </w:r>
+    </w:p>
+    <w:p>
+      <w:pPr>
+        <w:pStyle w:val="Heading1"/>
+        <w:numPr>
+          <w:ilvl w:val="0"/>
+          <w:numId w:val="1"/>
+        </w:numPr>
+        <w:spacing w:before="29" w:after="115"/>
+        <w:rPr>
+          <w:sz w:val="24"/>
+          <w:szCs w:val="24"/>
+        </w:rPr>
+      </w:pPr>
+      <w:r>
+        <w:rPr>
+          <w:sz w:val="24"/>
+          <w:szCs w:val="24"/>
+        </w:rPr>
+        <w:t xml:space="preserve"> </w:t>
+      </w:r>
+      <w:r>
+        <w:rPr>
+          <w:sz w:val="24"/>
+          <w:szCs w:val="24"/>
+        </w:rPr>
+        <w:t>Implement a DMZ to limit inbound traffic to only system components that provide</w:t>
+      </w:r>
+    </w:p>
+    <w:p>
+      <w:pPr>
+        <w:pStyle w:val="Heading1"/>
+        <w:numPr>
+          <w:ilvl w:val="0"/>
+          <w:numId w:val="1"/>
+        </w:numPr>
+        <w:spacing w:before="29" w:after="115"/>
+        <w:rPr>
+          <w:sz w:val="24"/>
+          <w:szCs w:val="24"/>
+        </w:rPr>
+      </w:pPr>
+      <w:r>
+        <w:rPr>
+          <w:sz w:val="24"/>
+          <w:szCs w:val="24"/>
+        </w:rPr>
+        <w:t>authorized publicly accessible services, protocols, and ports. (PCI Requirement 1.3.1)</w:t>
+      </w:r>
+    </w:p>
+    <w:p>
+      <w:pPr>
+        <w:pStyle w:val="Heading1"/>
+        <w:numPr>
+          <w:ilvl w:val="0"/>
+          <w:numId w:val="1"/>
+        </w:numPr>
+        <w:spacing w:before="29" w:after="115"/>
+        <w:rPr>
+          <w:sz w:val="24"/>
+          <w:szCs w:val="24"/>
+        </w:rPr>
+      </w:pPr>
+      <w:r>
+        <w:rPr>
+          <w:sz w:val="24"/>
+          <w:szCs w:val="24"/>
+        </w:rPr>
+        <w:t xml:space="preserve"> </w:t>
+      </w:r>
+      <w:r>
+        <w:rPr>
+          <w:sz w:val="24"/>
+          <w:szCs w:val="24"/>
+        </w:rPr>
+        <w:t>Limit inbound Internet traffic to IP addresses within the DMZ. (PCI Requirement 1.3.2)</w:t>
+      </w:r>
+    </w:p>
+    <w:p>
+      <w:pPr>
+        <w:pStyle w:val="Heading1"/>
+        <w:numPr>
+          <w:ilvl w:val="0"/>
+          <w:numId w:val="1"/>
+        </w:numPr>
+        <w:spacing w:before="29" w:after="115"/>
+        <w:rPr>
+          <w:sz w:val="24"/>
+          <w:szCs w:val="24"/>
+        </w:rPr>
+      </w:pPr>
+      <w:r>
+        <w:rPr>
+          <w:sz w:val="24"/>
+          <w:szCs w:val="24"/>
+        </w:rPr>
+        <w:t xml:space="preserve"> </w:t>
+      </w:r>
+      <w:r>
+        <w:rPr>
+          <w:sz w:val="24"/>
+          <w:szCs w:val="24"/>
+        </w:rPr>
+        <w:t>OfficeSupply will install controls that implement anti-spoofing measures to detect and block</w:t>
+      </w:r>
+    </w:p>
+    <w:p>
+      <w:pPr>
+        <w:pStyle w:val="Heading1"/>
+        <w:numPr>
+          <w:ilvl w:val="0"/>
+          <w:numId w:val="1"/>
+        </w:numPr>
+        <w:spacing w:before="29" w:after="115"/>
+        <w:rPr>
+          <w:sz w:val="24"/>
+          <w:szCs w:val="24"/>
+        </w:rPr>
+      </w:pPr>
+      <w:r>
+        <w:rPr>
+          <w:sz w:val="24"/>
+          <w:szCs w:val="24"/>
+        </w:rPr>
+        <w:t>forged source IP addresses from entering the network. (For example, block traffic</w:t>
+      </w:r>
+    </w:p>
+    <w:p>
+      <w:pPr>
+        <w:pStyle w:val="Heading1"/>
+        <w:numPr>
+          <w:ilvl w:val="0"/>
+          <w:numId w:val="1"/>
+        </w:numPr>
+        <w:spacing w:before="29" w:after="115"/>
+        <w:rPr>
+          <w:sz w:val="24"/>
+          <w:szCs w:val="24"/>
+        </w:rPr>
+      </w:pPr>
+      <w:r>
+        <w:rPr>
+          <w:sz w:val="24"/>
+          <w:szCs w:val="24"/>
+        </w:rPr>
+        <w:t>originating from the Internet with an internal source address.) (PCI Requirement 1.3.3)</w:t>
+      </w:r>
+    </w:p>
+    <w:p>
+      <w:pPr>
+        <w:pStyle w:val="Heading1"/>
+        <w:numPr>
+          <w:ilvl w:val="0"/>
+          <w:numId w:val="1"/>
+        </w:numPr>
+        <w:spacing w:before="29" w:after="115"/>
+        <w:rPr>
+          <w:sz w:val="24"/>
+          <w:szCs w:val="24"/>
+        </w:rPr>
+      </w:pPr>
+      <w:r>
+        <w:rPr>
+          <w:sz w:val="24"/>
+          <w:szCs w:val="24"/>
+        </w:rPr>
+        <w:t xml:space="preserve"> </w:t>
+      </w:r>
+      <w:r>
+        <w:rPr>
+          <w:sz w:val="24"/>
+          <w:szCs w:val="24"/>
+        </w:rPr>
+        <w:t>Outbound traffic from the cardholder data environment to the Internet must be explicitly</w:t>
+      </w:r>
+    </w:p>
+    <w:p>
+      <w:pPr>
+        <w:pStyle w:val="Heading1"/>
+        <w:numPr>
+          <w:ilvl w:val="0"/>
+          <w:numId w:val="1"/>
+        </w:numPr>
+        <w:spacing w:before="29" w:after="115"/>
+        <w:rPr>
+          <w:sz w:val="24"/>
+          <w:szCs w:val="24"/>
+        </w:rPr>
+      </w:pPr>
+      <w:r>
+        <w:rPr>
+          <w:sz w:val="24"/>
+          <w:szCs w:val="24"/>
+        </w:rPr>
+        <w:t>authorized by management and controlled by the firewall. (PCI Requirement 1.3.4)</w:t>
+      </w:r>
+    </w:p>
+    <w:p>
+      <w:pPr>
+        <w:pStyle w:val="Heading1"/>
+        <w:numPr>
+          <w:ilvl w:val="0"/>
+          <w:numId w:val="1"/>
+        </w:numPr>
+        <w:spacing w:before="29" w:after="115"/>
+        <w:rPr>
+          <w:sz w:val="24"/>
+          <w:szCs w:val="24"/>
+        </w:rPr>
+      </w:pPr>
+      <w:r>
+        <w:rPr>
+          <w:sz w:val="24"/>
+          <w:szCs w:val="24"/>
+        </w:rPr>
+        <w:t xml:space="preserve"> </w:t>
+      </w:r>
+      <w:r>
+        <w:rPr>
+          <w:sz w:val="24"/>
+          <w:szCs w:val="24"/>
+        </w:rPr>
+        <w:t>Ensure the firewall allows only established connections into the network and denies any</w:t>
+      </w:r>
+    </w:p>
+    <w:p>
+      <w:pPr>
+        <w:pStyle w:val="Heading1"/>
+        <w:numPr>
+          <w:ilvl w:val="0"/>
+          <w:numId w:val="1"/>
+        </w:numPr>
+        <w:spacing w:before="29" w:after="115"/>
+        <w:rPr>
+          <w:sz w:val="24"/>
+          <w:szCs w:val="24"/>
+        </w:rPr>
+      </w:pPr>
+      <w:r>
+        <w:rPr>
+          <w:sz w:val="24"/>
+          <w:szCs w:val="24"/>
+        </w:rPr>
+        <w:t>inbound connections not associated with a previously established session. (PCI Requirement</w:t>
+      </w:r>
+    </w:p>
+    <w:p>
+      <w:pPr>
+        <w:pStyle w:val="Heading1"/>
+        <w:numPr>
+          <w:ilvl w:val="0"/>
+          <w:numId w:val="1"/>
+        </w:numPr>
+        <w:spacing w:before="29" w:after="115"/>
+        <w:rPr>
+          <w:sz w:val="24"/>
+          <w:szCs w:val="24"/>
+        </w:rPr>
+      </w:pPr>
+      <w:r>
+        <w:rPr>
+          <w:sz w:val="24"/>
+          <w:szCs w:val="24"/>
+        </w:rPr>
+        <w:t>1.3.5)</w:t>
+      </w:r>
+    </w:p>
+    <w:p>
+      <w:pPr>
+        <w:pStyle w:val="Heading1"/>
+        <w:numPr>
+          <w:ilvl w:val="0"/>
+          <w:numId w:val="1"/>
+        </w:numPr>
+        <w:spacing w:before="29" w:after="115"/>
+        <w:rPr>
+          <w:sz w:val="24"/>
+          <w:szCs w:val="24"/>
+        </w:rPr>
+      </w:pPr>
+      <w:r>
+        <w:rPr>
+          <w:sz w:val="24"/>
+          <w:szCs w:val="24"/>
+        </w:rPr>
+        <w:t xml:space="preserve"> </w:t>
+      </w:r>
+      <w:r>
+        <w:rPr>
+          <w:sz w:val="24"/>
+          <w:szCs w:val="24"/>
+        </w:rPr>
+        <w:t>Use network techniques (such as NAT or RFC 1918 addressing) so as not to disclose private</w:t>
+      </w:r>
+    </w:p>
+    <w:p>
+      <w:pPr>
+        <w:pStyle w:val="Heading1"/>
+        <w:numPr>
+          <w:ilvl w:val="0"/>
+          <w:numId w:val="1"/>
+        </w:numPr>
+        <w:spacing w:before="29" w:after="115"/>
+        <w:rPr>
+          <w:sz w:val="24"/>
+          <w:szCs w:val="24"/>
+        </w:rPr>
+      </w:pPr>
+      <w:r>
+        <w:rPr>
+          <w:sz w:val="24"/>
+          <w:szCs w:val="24"/>
+        </w:rPr>
+        <w:t>IP addresses and routing information to unauthorized parties. (PCI Requirement 1.3.7)</w:t>
+      </w:r>
+    </w:p>
+    <w:p>
+      <w:pPr>
+        <w:pStyle w:val="Heading1"/>
+        <w:numPr>
+          <w:ilvl w:val="0"/>
+          <w:numId w:val="1"/>
+        </w:numPr>
+        <w:spacing w:before="29" w:after="115"/>
+        <w:rPr>
+          <w:sz w:val="24"/>
+          <w:szCs w:val="24"/>
+        </w:rPr>
+      </w:pPr>
+      <w:r>
+        <w:rPr>
+          <w:sz w:val="24"/>
+          <w:szCs w:val="24"/>
+        </w:rPr>
+        <w:t xml:space="preserve"> </w:t>
+      </w:r>
+      <w:r>
+        <w:rPr>
+          <w:sz w:val="24"/>
+          <w:szCs w:val="24"/>
+        </w:rPr>
+        <w:t>Use personal firewall software or hardware to protect any devices (including company</w:t>
+      </w:r>
+    </w:p>
+    <w:p>
+      <w:pPr>
+        <w:pStyle w:val="Heading1"/>
+        <w:numPr>
+          <w:ilvl w:val="0"/>
+          <w:numId w:val="1"/>
+        </w:numPr>
+        <w:spacing w:before="29" w:after="115"/>
+        <w:rPr>
+          <w:sz w:val="24"/>
+          <w:szCs w:val="24"/>
+        </w:rPr>
+      </w:pPr>
+      <w:r>
+        <w:rPr>
+          <w:sz w:val="24"/>
+          <w:szCs w:val="24"/>
+        </w:rPr>
+        <w:t>and/or employee-owned) that connect to the Internet when outside the network (for</w:t>
+      </w:r>
+    </w:p>
+    <w:p>
+      <w:pPr>
+        <w:pStyle w:val="Heading1"/>
+        <w:numPr>
+          <w:ilvl w:val="0"/>
+          <w:numId w:val="1"/>
+        </w:numPr>
+        <w:spacing w:before="29" w:after="115"/>
+        <w:rPr>
+          <w:sz w:val="24"/>
+          <w:szCs w:val="24"/>
+        </w:rPr>
+      </w:pPr>
+      <w:r>
+        <w:rPr>
+          <w:sz w:val="24"/>
+          <w:szCs w:val="24"/>
+        </w:rPr>
+        <w:t>example, laptops used by employees). (PCI Requirement 1.4)</w:t>
+      </w:r>
+    </w:p>
+    <w:p>
+      <w:pPr>
+        <w:pStyle w:val="Heading1"/>
+        <w:numPr>
+          <w:ilvl w:val="0"/>
+          <w:numId w:val="1"/>
+        </w:numPr>
+        <w:spacing w:before="29" w:after="115"/>
+        <w:rPr>
+          <w:sz w:val="24"/>
+          <w:szCs w:val="24"/>
+        </w:rPr>
+      </w:pPr>
+      <w:r>
+        <w:rPr>
+          <w:sz w:val="24"/>
+          <w:szCs w:val="24"/>
+        </w:rPr>
+        <w:t>Ensure that security policies and operational procedures for managing firewalls are documented, in</w:t>
+      </w:r>
+    </w:p>
+    <w:p>
+      <w:pPr>
+        <w:pStyle w:val="Heading1"/>
+        <w:numPr>
+          <w:ilvl w:val="0"/>
+          <w:numId w:val="1"/>
+        </w:numPr>
+        <w:spacing w:before="29" w:after="115"/>
+        <w:rPr>
+          <w:sz w:val="24"/>
+          <w:szCs w:val="24"/>
+        </w:rPr>
+      </w:pPr>
+      <w:r>
+        <w:rPr>
+          <w:sz w:val="24"/>
+          <w:szCs w:val="24"/>
+        </w:rPr>
+        <w:t>use, and known to all appropriate personnel. (PCI Requirement 1.5)</w:t>
+      </w:r>
+    </w:p>
+    <w:p>
+      <w:pPr>
+        <w:pStyle w:val="Heading1"/>
+        <w:numPr>
+          <w:ilvl w:val="0"/>
+          <w:numId w:val="1"/>
+        </w:numPr>
+        <w:spacing w:before="29" w:after="115"/>
+        <w:rPr>
+          <w:sz w:val="24"/>
+          <w:szCs w:val="24"/>
+        </w:rPr>
+      </w:pPr>
+      <w:r>
+        <w:rPr>
+          <w:sz w:val="24"/>
+          <w:szCs w:val="24"/>
+        </w:rPr>
         <w:t>FTP RPC</w:t>
       </w:r>
     </w:p>
@@ -61,12 +1253,17 @@
           <w:pgMar w:left="1134" w:right="1134" w:header="0" w:top="1134" w:footer="0" w:bottom="1134" w:gutter="0"/>
           <w:formProt w:val="false"/>
           <w:textDirection w:val="lrTb"/>
+          <w:docGrid w:type="default" w:linePitch="600" w:charSpace="32768"/>
         </w:sectPr>
       </w:pPr>
     </w:p>
     <w:p>
       <w:pPr>
         <w:pStyle w:val="Heading2"/>
+        <w:numPr>
+          <w:ilvl w:val="1"/>
+          <w:numId w:val="1"/>
+        </w:numPr>
         <w:rPr/>
       </w:pPr>
       <w:r>
@@ -121,6 +1318,18 @@
         </w:drawing>
       </w:r>
     </w:p>
+    <w:p>
+      <w:pPr>
+        <w:sectPr>
+          <w:type w:val="continuous"/>
+          <w:pgSz w:w="12240" w:h="15840"/>
+          <w:pgMar w:left="1134" w:right="1134" w:header="0" w:top="1134" w:footer="0" w:bottom="1134" w:gutter="0"/>
+          <w:formProt w:val="false"/>
+          <w:textDirection w:val="lrTb"/>
+          <w:docGrid w:type="default" w:linePitch="600" w:charSpace="32768"/>
+        </w:sectPr>
+      </w:pPr>
+    </w:p>
     <w:tbl>
       <w:tblPr>
         <w:tblW w:w="2348" w:type="dxa"/>
@@ -136,14 +1345,14 @@
         </w:tblBorders>
         <w:tblCellMar>
           <w:top w:w="28" w:type="dxa"/>
-          <w:left w:w="20" w:type="dxa"/>
+          <w:left w:w="19" w:type="dxa"/>
           <w:bottom w:w="28" w:type="dxa"/>
           <w:right w:w="28" w:type="dxa"/>
         </w:tblCellMar>
       </w:tblPr>
       <w:tblGrid>
         <w:gridCol w:w="1011"/>
-        <w:gridCol w:w="1337"/>
+        <w:gridCol w:w="1336"/>
       </w:tblGrid>
       <w:tr>
         <w:trPr>
@@ -176,7 +1385,7 @@
         </w:tc>
         <w:tc>
           <w:tcPr>
-            <w:tcW w:w="1337" w:type="dxa"/>
+            <w:tcW w:w="1336" w:type="dxa"/>
             <w:tcBorders>
               <w:top w:val="double" w:sz="2" w:space="0" w:color="808080"/>
               <w:left w:val="double" w:sz="2" w:space="0" w:color="808080"/>
@@ -206,6 +1415,7 @@
           <w:tcPr>
             <w:tcW w:w="1011" w:type="dxa"/>
             <w:tcBorders>
+              <w:top w:val="double" w:sz="2" w:space="0" w:color="808080"/>
               <w:left w:val="double" w:sz="2" w:space="0" w:color="808080"/>
               <w:bottom w:val="double" w:sz="2" w:space="0" w:color="808080"/>
               <w:right w:val="double" w:sz="2" w:space="0" w:color="808080"/>
@@ -227,8 +1437,9 @@
         </w:tc>
         <w:tc>
           <w:tcPr>
-            <w:tcW w:w="1337" w:type="dxa"/>
+            <w:tcW w:w="1336" w:type="dxa"/>
             <w:tcBorders>
+              <w:top w:val="double" w:sz="2" w:space="0" w:color="808080"/>
               <w:left w:val="double" w:sz="2" w:space="0" w:color="808080"/>
               <w:bottom w:val="double" w:sz="2" w:space="0" w:color="808080"/>
               <w:right w:val="double" w:sz="2" w:space="0" w:color="808080"/>
@@ -255,6 +1466,7 @@
           <w:tcPr>
             <w:tcW w:w="1011" w:type="dxa"/>
             <w:tcBorders>
+              <w:top w:val="double" w:sz="2" w:space="0" w:color="808080"/>
               <w:left w:val="double" w:sz="2" w:space="0" w:color="808080"/>
               <w:bottom w:val="double" w:sz="2" w:space="0" w:color="808080"/>
               <w:right w:val="double" w:sz="2" w:space="0" w:color="808080"/>
@@ -276,8 +1488,9 @@
         </w:tc>
         <w:tc>
           <w:tcPr>
-            <w:tcW w:w="1337" w:type="dxa"/>
+            <w:tcW w:w="1336" w:type="dxa"/>
             <w:tcBorders>
+              <w:top w:val="double" w:sz="2" w:space="0" w:color="808080"/>
               <w:left w:val="double" w:sz="2" w:space="0" w:color="808080"/>
               <w:bottom w:val="double" w:sz="2" w:space="0" w:color="808080"/>
               <w:right w:val="double" w:sz="2" w:space="0" w:color="808080"/>
@@ -304,6 +1517,7 @@
           <w:tcPr>
             <w:tcW w:w="1011" w:type="dxa"/>
             <w:tcBorders>
+              <w:top w:val="double" w:sz="2" w:space="0" w:color="808080"/>
               <w:left w:val="double" w:sz="2" w:space="0" w:color="808080"/>
               <w:bottom w:val="double" w:sz="2" w:space="0" w:color="808080"/>
               <w:right w:val="double" w:sz="2" w:space="0" w:color="808080"/>
@@ -325,8 +1539,9 @@
         </w:tc>
         <w:tc>
           <w:tcPr>
-            <w:tcW w:w="1337" w:type="dxa"/>
+            <w:tcW w:w="1336" w:type="dxa"/>
             <w:tcBorders>
+              <w:top w:val="double" w:sz="2" w:space="0" w:color="808080"/>
               <w:left w:val="double" w:sz="2" w:space="0" w:color="808080"/>
               <w:bottom w:val="double" w:sz="2" w:space="0" w:color="808080"/>
               <w:right w:val="double" w:sz="2" w:space="0" w:color="808080"/>
@@ -354,14 +1569,20 @@
           <w:type w:val="continuous"/>
           <w:pgSz w:w="12240" w:h="15840"/>
           <w:pgMar w:left="1134" w:right="1134" w:header="0" w:top="1134" w:footer="0" w:bottom="1134" w:gutter="0"/>
+          <w:pgNumType w:fmt="decimal"/>
           <w:formProt w:val="false"/>
           <w:textDirection w:val="lrTb"/>
+          <w:docGrid w:type="default" w:linePitch="600" w:charSpace="32768"/>
         </w:sectPr>
       </w:pPr>
     </w:p>
     <w:p>
       <w:pPr>
         <w:pStyle w:val="Heading3"/>
+        <w:numPr>
+          <w:ilvl w:val="2"/>
+          <w:numId w:val="1"/>
+        </w:numPr>
         <w:rPr/>
       </w:pPr>
       <w:r>
@@ -431,14 +1652,14 @@
         </w:tblBorders>
         <w:tblCellMar>
           <w:top w:w="28" w:type="dxa"/>
-          <w:left w:w="20" w:type="dxa"/>
+          <w:left w:w="19" w:type="dxa"/>
           <w:bottom w:w="28" w:type="dxa"/>
           <w:right w:w="28" w:type="dxa"/>
         </w:tblCellMar>
       </w:tblPr>
       <w:tblGrid>
         <w:gridCol w:w="1104"/>
-        <w:gridCol w:w="1337"/>
+        <w:gridCol w:w="1336"/>
       </w:tblGrid>
       <w:tr>
         <w:trPr>
@@ -471,7 +1692,7 @@
         </w:tc>
         <w:tc>
           <w:tcPr>
-            <w:tcW w:w="1337" w:type="dxa"/>
+            <w:tcW w:w="1336" w:type="dxa"/>
             <w:tcBorders>
               <w:top w:val="double" w:sz="2" w:space="0" w:color="808080"/>
               <w:left w:val="double" w:sz="2" w:space="0" w:color="808080"/>
@@ -501,6 +1722,7 @@
           <w:tcPr>
             <w:tcW w:w="1104" w:type="dxa"/>
             <w:tcBorders>
+              <w:top w:val="double" w:sz="2" w:space="0" w:color="808080"/>
               <w:left w:val="double" w:sz="2" w:space="0" w:color="808080"/>
               <w:bottom w:val="double" w:sz="2" w:space="0" w:color="808080"/>
               <w:right w:val="double" w:sz="2" w:space="0" w:color="808080"/>
@@ -522,8 +1744,9 @@
         </w:tc>
         <w:tc>
           <w:tcPr>
-            <w:tcW w:w="1337" w:type="dxa"/>
+            <w:tcW w:w="1336" w:type="dxa"/>
             <w:tcBorders>
+              <w:top w:val="double" w:sz="2" w:space="0" w:color="808080"/>
               <w:left w:val="double" w:sz="2" w:space="0" w:color="808080"/>
               <w:bottom w:val="double" w:sz="2" w:space="0" w:color="808080"/>
               <w:right w:val="double" w:sz="2" w:space="0" w:color="808080"/>
@@ -550,6 +1773,7 @@
           <w:tcPr>
             <w:tcW w:w="1104" w:type="dxa"/>
             <w:tcBorders>
+              <w:top w:val="double" w:sz="2" w:space="0" w:color="808080"/>
               <w:left w:val="double" w:sz="2" w:space="0" w:color="808080"/>
               <w:bottom w:val="double" w:sz="2" w:space="0" w:color="808080"/>
               <w:right w:val="double" w:sz="2" w:space="0" w:color="808080"/>
@@ -571,8 +1795,9 @@
         </w:tc>
         <w:tc>
           <w:tcPr>
-            <w:tcW w:w="1337" w:type="dxa"/>
+            <w:tcW w:w="1336" w:type="dxa"/>
             <w:tcBorders>
+              <w:top w:val="double" w:sz="2" w:space="0" w:color="808080"/>
               <w:left w:val="double" w:sz="2" w:space="0" w:color="808080"/>
               <w:bottom w:val="double" w:sz="2" w:space="0" w:color="808080"/>
               <w:right w:val="double" w:sz="2" w:space="0" w:color="808080"/>
@@ -599,6 +1824,7 @@
           <w:tcPr>
             <w:tcW w:w="1104" w:type="dxa"/>
             <w:tcBorders>
+              <w:top w:val="double" w:sz="2" w:space="0" w:color="808080"/>
               <w:left w:val="double" w:sz="2" w:space="0" w:color="808080"/>
               <w:bottom w:val="double" w:sz="2" w:space="0" w:color="808080"/>
               <w:right w:val="double" w:sz="2" w:space="0" w:color="808080"/>
@@ -620,8 +1846,9 @@
         </w:tc>
         <w:tc>
           <w:tcPr>
-            <w:tcW w:w="1337" w:type="dxa"/>
+            <w:tcW w:w="1336" w:type="dxa"/>
             <w:tcBorders>
+              <w:top w:val="double" w:sz="2" w:space="0" w:color="808080"/>
               <w:left w:val="double" w:sz="2" w:space="0" w:color="808080"/>
               <w:bottom w:val="double" w:sz="2" w:space="0" w:color="808080"/>
               <w:right w:val="double" w:sz="2" w:space="0" w:color="808080"/>
@@ -648,6 +1875,7 @@
           <w:tcPr>
             <w:tcW w:w="1104" w:type="dxa"/>
             <w:tcBorders>
+              <w:top w:val="double" w:sz="2" w:space="0" w:color="808080"/>
               <w:left w:val="double" w:sz="2" w:space="0" w:color="808080"/>
               <w:bottom w:val="double" w:sz="2" w:space="0" w:color="808080"/>
               <w:right w:val="double" w:sz="2" w:space="0" w:color="808080"/>
@@ -669,8 +1897,9 @@
         </w:tc>
         <w:tc>
           <w:tcPr>
-            <w:tcW w:w="1337" w:type="dxa"/>
+            <w:tcW w:w="1336" w:type="dxa"/>
             <w:tcBorders>
+              <w:top w:val="double" w:sz="2" w:space="0" w:color="808080"/>
               <w:left w:val="double" w:sz="2" w:space="0" w:color="808080"/>
               <w:bottom w:val="double" w:sz="2" w:space="0" w:color="808080"/>
               <w:right w:val="double" w:sz="2" w:space="0" w:color="808080"/>
@@ -707,7 +1936,7 @@
         <w:pStyle w:val="TextBody"/>
         <w:numPr>
           <w:ilvl w:val="0"/>
-          <w:numId w:val="1"/>
+          <w:numId w:val="2"/>
         </w:numPr>
         <w:tabs>
           <w:tab w:val="left" w:pos="0" w:leader="none"/>
@@ -730,7 +1959,7 @@
         <w:pStyle w:val="TextBody"/>
         <w:numPr>
           <w:ilvl w:val="0"/>
-          <w:numId w:val="1"/>
+          <w:numId w:val="2"/>
         </w:numPr>
         <w:tabs>
           <w:tab w:val="left" w:pos="0" w:leader="none"/>
@@ -753,7 +1982,7 @@
         <w:pStyle w:val="TextBody"/>
         <w:numPr>
           <w:ilvl w:val="0"/>
-          <w:numId w:val="1"/>
+          <w:numId w:val="2"/>
         </w:numPr>
         <w:tabs>
           <w:tab w:val="left" w:pos="0" w:leader="none"/>
@@ -778,12 +2007,17 @@
           <w:pgMar w:left="1134" w:right="1134" w:header="0" w:top="1134" w:footer="0" w:bottom="1134" w:gutter="0"/>
           <w:formProt w:val="false"/>
           <w:textDirection w:val="lrTb"/>
+          <w:docGrid w:type="default" w:linePitch="600" w:charSpace="32768"/>
         </w:sectPr>
       </w:pPr>
     </w:p>
     <w:p>
       <w:pPr>
         <w:pStyle w:val="Heading2"/>
+        <w:numPr>
+          <w:ilvl w:val="1"/>
+          <w:numId w:val="1"/>
+        </w:numPr>
         <w:rPr/>
       </w:pPr>
       <w:r>
@@ -809,12 +2043,17 @@
           <w:pgMar w:left="1134" w:right="1134" w:header="0" w:top="1134" w:footer="0" w:bottom="1134" w:gutter="0"/>
           <w:formProt w:val="false"/>
           <w:textDirection w:val="lrTb"/>
+          <w:docGrid w:type="default" w:linePitch="600" w:charSpace="32768"/>
         </w:sectPr>
       </w:pPr>
     </w:p>
     <w:p>
       <w:pPr>
         <w:pStyle w:val="Heading3"/>
+        <w:numPr>
+          <w:ilvl w:val="2"/>
+          <w:numId w:val="1"/>
+        </w:numPr>
         <w:rPr/>
       </w:pPr>
       <w:r>
@@ -884,14 +2123,14 @@
         </w:tblBorders>
         <w:tblCellMar>
           <w:top w:w="28" w:type="dxa"/>
-          <w:left w:w="20" w:type="dxa"/>
+          <w:left w:w="19" w:type="dxa"/>
           <w:bottom w:w="28" w:type="dxa"/>
           <w:right w:w="28" w:type="dxa"/>
         </w:tblCellMar>
       </w:tblPr>
       <w:tblGrid>
         <w:gridCol w:w="1104"/>
-        <w:gridCol w:w="1337"/>
+        <w:gridCol w:w="1336"/>
       </w:tblGrid>
       <w:tr>
         <w:trPr>
@@ -924,7 +2163,7 @@
         </w:tc>
         <w:tc>
           <w:tcPr>
-            <w:tcW w:w="1337" w:type="dxa"/>
+            <w:tcW w:w="1336" w:type="dxa"/>
             <w:tcBorders>
               <w:top w:val="double" w:sz="2" w:space="0" w:color="808080"/>
               <w:left w:val="double" w:sz="2" w:space="0" w:color="808080"/>
@@ -954,6 +2193,7 @@
           <w:tcPr>
             <w:tcW w:w="1104" w:type="dxa"/>
             <w:tcBorders>
+              <w:top w:val="double" w:sz="2" w:space="0" w:color="808080"/>
               <w:left w:val="double" w:sz="2" w:space="0" w:color="808080"/>
               <w:bottom w:val="double" w:sz="2" w:space="0" w:color="808080"/>
               <w:right w:val="double" w:sz="2" w:space="0" w:color="808080"/>
@@ -975,8 +2215,9 @@
         </w:tc>
         <w:tc>
           <w:tcPr>
-            <w:tcW w:w="1337" w:type="dxa"/>
+            <w:tcW w:w="1336" w:type="dxa"/>
             <w:tcBorders>
+              <w:top w:val="double" w:sz="2" w:space="0" w:color="808080"/>
               <w:left w:val="double" w:sz="2" w:space="0" w:color="808080"/>
               <w:bottom w:val="double" w:sz="2" w:space="0" w:color="808080"/>
               <w:right w:val="double" w:sz="2" w:space="0" w:color="808080"/>
@@ -1003,6 +2244,7 @@
           <w:tcPr>
             <w:tcW w:w="1104" w:type="dxa"/>
             <w:tcBorders>
+              <w:top w:val="double" w:sz="2" w:space="0" w:color="808080"/>
               <w:left w:val="double" w:sz="2" w:space="0" w:color="808080"/>
               <w:bottom w:val="double" w:sz="2" w:space="0" w:color="808080"/>
               <w:right w:val="double" w:sz="2" w:space="0" w:color="808080"/>
@@ -1024,8 +2266,9 @@
         </w:tc>
         <w:tc>
           <w:tcPr>
-            <w:tcW w:w="1337" w:type="dxa"/>
+            <w:tcW w:w="1336" w:type="dxa"/>
             <w:tcBorders>
+              <w:top w:val="double" w:sz="2" w:space="0" w:color="808080"/>
               <w:left w:val="double" w:sz="2" w:space="0" w:color="808080"/>
               <w:bottom w:val="double" w:sz="2" w:space="0" w:color="808080"/>
               <w:right w:val="double" w:sz="2" w:space="0" w:color="808080"/>
@@ -1052,6 +2295,7 @@
           <w:tcPr>
             <w:tcW w:w="1104" w:type="dxa"/>
             <w:tcBorders>
+              <w:top w:val="double" w:sz="2" w:space="0" w:color="808080"/>
               <w:left w:val="double" w:sz="2" w:space="0" w:color="808080"/>
               <w:bottom w:val="double" w:sz="2" w:space="0" w:color="808080"/>
               <w:right w:val="double" w:sz="2" w:space="0" w:color="808080"/>
@@ -1073,8 +2317,9 @@
         </w:tc>
         <w:tc>
           <w:tcPr>
-            <w:tcW w:w="1337" w:type="dxa"/>
+            <w:tcW w:w="1336" w:type="dxa"/>
             <w:tcBorders>
+              <w:top w:val="double" w:sz="2" w:space="0" w:color="808080"/>
               <w:left w:val="double" w:sz="2" w:space="0" w:color="808080"/>
               <w:bottom w:val="double" w:sz="2" w:space="0" w:color="808080"/>
               <w:right w:val="double" w:sz="2" w:space="0" w:color="808080"/>
@@ -1101,6 +2346,7 @@
           <w:tcPr>
             <w:tcW w:w="1104" w:type="dxa"/>
             <w:tcBorders>
+              <w:top w:val="double" w:sz="2" w:space="0" w:color="808080"/>
               <w:left w:val="double" w:sz="2" w:space="0" w:color="808080"/>
               <w:bottom w:val="double" w:sz="2" w:space="0" w:color="808080"/>
               <w:right w:val="double" w:sz="2" w:space="0" w:color="808080"/>
@@ -1122,8 +2368,9 @@
         </w:tc>
         <w:tc>
           <w:tcPr>
-            <w:tcW w:w="1337" w:type="dxa"/>
+            <w:tcW w:w="1336" w:type="dxa"/>
             <w:tcBorders>
+              <w:top w:val="double" w:sz="2" w:space="0" w:color="808080"/>
               <w:left w:val="double" w:sz="2" w:space="0" w:color="808080"/>
               <w:bottom w:val="double" w:sz="2" w:space="0" w:color="808080"/>
               <w:right w:val="double" w:sz="2" w:space="0" w:color="808080"/>
@@ -1160,7 +2407,7 @@
         <w:pStyle w:val="ListHeading"/>
         <w:numPr>
           <w:ilvl w:val="0"/>
-          <w:numId w:val="2"/>
+          <w:numId w:val="3"/>
         </w:numPr>
         <w:tabs>
           <w:tab w:val="left" w:pos="0" w:leader="none"/>
@@ -1182,7 +2429,7 @@
         <w:pStyle w:val="ListContents"/>
         <w:numPr>
           <w:ilvl w:val="1"/>
-          <w:numId w:val="2"/>
+          <w:numId w:val="3"/>
         </w:numPr>
         <w:tabs>
           <w:tab w:val="left" w:pos="0" w:leader="none"/>
@@ -1200,7 +2447,7 @@
         <w:pStyle w:val="ListContents"/>
         <w:numPr>
           <w:ilvl w:val="1"/>
-          <w:numId w:val="2"/>
+          <w:numId w:val="3"/>
         </w:numPr>
         <w:tabs>
           <w:tab w:val="left" w:pos="0" w:leader="none"/>
@@ -1218,7 +2465,7 @@
         <w:pStyle w:val="TextBody"/>
         <w:numPr>
           <w:ilvl w:val="0"/>
-          <w:numId w:val="2"/>
+          <w:numId w:val="3"/>
         </w:numPr>
         <w:tabs>
           <w:tab w:val="left" w:pos="0" w:leader="none"/>
@@ -1240,7 +2487,7 @@
         <w:pStyle w:val="TextBody"/>
         <w:numPr>
           <w:ilvl w:val="0"/>
-          <w:numId w:val="2"/>
+          <w:numId w:val="3"/>
         </w:numPr>
         <w:tabs>
           <w:tab w:val="left" w:pos="0" w:leader="none"/>
@@ -1275,6 +2522,7 @@
           <w:pgMar w:left="1134" w:right="1134" w:header="0" w:top="1134" w:footer="0" w:bottom="1134" w:gutter="0"/>
           <w:formProt w:val="false"/>
           <w:textDirection w:val="lrTb"/>
+          <w:docGrid w:type="default" w:linePitch="600" w:charSpace="32768"/>
         </w:sectPr>
       </w:pPr>
     </w:p>
@@ -1360,6 +2608,7 @@
       <w:pgNumType w:fmt="decimal"/>
       <w:formProt w:val="false"/>
       <w:textDirection w:val="lrTb"/>
+      <w:docGrid w:type="default" w:linePitch="600" w:charSpace="32768"/>
     </w:sectPr>
   </w:body>
 </w:document>
@@ -1370,6 +2619,101 @@
   <w:abstractNum w:abstractNumId="1">
     <w:lvl w:ilvl="0">
       <w:start w:val="1"/>
+      <w:pStyle w:val="Heading1"/>
+      <w:numFmt w:val="none"/>
+      <w:suff w:val="nothing"/>
+      <w:lvlText w:val=""/>
+      <w:lvlJc w:val="left"/>
+      <w:pPr>
+        <w:ind w:left="0" w:hanging="0"/>
+      </w:pPr>
+    </w:lvl>
+    <w:lvl w:ilvl="1">
+      <w:start w:val="1"/>
+      <w:pStyle w:val="Heading2"/>
+      <w:numFmt w:val="none"/>
+      <w:suff w:val="nothing"/>
+      <w:lvlText w:val=""/>
+      <w:lvlJc w:val="left"/>
+      <w:pPr>
+        <w:ind w:left="0" w:hanging="0"/>
+      </w:pPr>
+    </w:lvl>
+    <w:lvl w:ilvl="2">
+      <w:start w:val="1"/>
+      <w:pStyle w:val="Heading3"/>
+      <w:numFmt w:val="none"/>
+      <w:suff w:val="nothing"/>
+      <w:lvlText w:val=""/>
+      <w:lvlJc w:val="left"/>
+      <w:pPr>
+        <w:ind w:left="0" w:hanging="0"/>
+      </w:pPr>
+    </w:lvl>
+    <w:lvl w:ilvl="3">
+      <w:start w:val="1"/>
+      <w:numFmt w:val="none"/>
+      <w:suff w:val="nothing"/>
+      <w:lvlText w:val=""/>
+      <w:lvlJc w:val="left"/>
+      <w:pPr>
+        <w:ind w:left="0" w:hanging="0"/>
+      </w:pPr>
+    </w:lvl>
+    <w:lvl w:ilvl="4">
+      <w:start w:val="1"/>
+      <w:numFmt w:val="none"/>
+      <w:suff w:val="nothing"/>
+      <w:lvlText w:val=""/>
+      <w:lvlJc w:val="left"/>
+      <w:pPr>
+        <w:ind w:left="0" w:hanging="0"/>
+      </w:pPr>
+    </w:lvl>
+    <w:lvl w:ilvl="5">
+      <w:start w:val="1"/>
+      <w:numFmt w:val="none"/>
+      <w:suff w:val="nothing"/>
+      <w:lvlText w:val=""/>
+      <w:lvlJc w:val="left"/>
+      <w:pPr>
+        <w:ind w:left="0" w:hanging="0"/>
+      </w:pPr>
+    </w:lvl>
+    <w:lvl w:ilvl="6">
+      <w:start w:val="1"/>
+      <w:numFmt w:val="none"/>
+      <w:suff w:val="nothing"/>
+      <w:lvlText w:val=""/>
+      <w:lvlJc w:val="left"/>
+      <w:pPr>
+        <w:ind w:left="0" w:hanging="0"/>
+      </w:pPr>
+    </w:lvl>
+    <w:lvl w:ilvl="7">
+      <w:start w:val="1"/>
+      <w:numFmt w:val="none"/>
+      <w:suff w:val="nothing"/>
+      <w:lvlText w:val=""/>
+      <w:lvlJc w:val="left"/>
+      <w:pPr>
+        <w:ind w:left="0" w:hanging="0"/>
+      </w:pPr>
+    </w:lvl>
+    <w:lvl w:ilvl="8">
+      <w:start w:val="1"/>
+      <w:numFmt w:val="none"/>
+      <w:suff w:val="nothing"/>
+      <w:lvlText w:val=""/>
+      <w:lvlJc w:val="left"/>
+      <w:pPr>
+        <w:ind w:left="0" w:hanging="0"/>
+      </w:pPr>
+    </w:lvl>
+  </w:abstractNum>
+  <w:abstractNum w:abstractNumId="2">
+    <w:lvl w:ilvl="0">
+      <w:start w:val="1"/>
       <w:numFmt w:val="bullet"/>
       <w:lvlText w:val=""/>
       <w:lvlJc w:val="left"/>
@@ -1513,7 +2857,7 @@
       </w:rPr>
     </w:lvl>
   </w:abstractNum>
-  <w:abstractNum w:abstractNumId="2">
+  <w:abstractNum w:abstractNumId="3">
     <w:lvl w:ilvl="0">
       <w:start w:val="1"/>
       <w:numFmt w:val="bullet"/>
@@ -1657,101 +3001,6 @@
         <w:rFonts w:ascii="Symbol" w:hAnsi="Symbol" w:cs="Symbol" w:hint="default"/>
         <w:rFonts w:cs="OpenSymbol"/>
       </w:rPr>
-    </w:lvl>
-  </w:abstractNum>
-  <w:abstractNum w:abstractNumId="3">
-    <w:lvl w:ilvl="0">
-      <w:start w:val="1"/>
-      <w:pStyle w:val="Heading1"/>
-      <w:numFmt w:val="none"/>
-      <w:suff w:val="nothing"/>
-      <w:lvlText w:val=""/>
-      <w:lvlJc w:val="left"/>
-      <w:pPr>
-        <w:ind w:left="0" w:hanging="0"/>
-      </w:pPr>
-    </w:lvl>
-    <w:lvl w:ilvl="1">
-      <w:start w:val="1"/>
-      <w:pStyle w:val="Heading2"/>
-      <w:numFmt w:val="none"/>
-      <w:suff w:val="nothing"/>
-      <w:lvlText w:val=""/>
-      <w:lvlJc w:val="left"/>
-      <w:pPr>
-        <w:ind w:left="0" w:hanging="0"/>
-      </w:pPr>
-    </w:lvl>
-    <w:lvl w:ilvl="2">
-      <w:start w:val="1"/>
-      <w:pStyle w:val="Heading3"/>
-      <w:numFmt w:val="none"/>
-      <w:suff w:val="nothing"/>
-      <w:lvlText w:val=""/>
-      <w:lvlJc w:val="left"/>
-      <w:pPr>
-        <w:ind w:left="0" w:hanging="0"/>
-      </w:pPr>
-    </w:lvl>
-    <w:lvl w:ilvl="3">
-      <w:start w:val="1"/>
-      <w:numFmt w:val="none"/>
-      <w:suff w:val="nothing"/>
-      <w:lvlText w:val=""/>
-      <w:lvlJc w:val="left"/>
-      <w:pPr>
-        <w:ind w:left="0" w:hanging="0"/>
-      </w:pPr>
-    </w:lvl>
-    <w:lvl w:ilvl="4">
-      <w:start w:val="1"/>
-      <w:numFmt w:val="none"/>
-      <w:suff w:val="nothing"/>
-      <w:lvlText w:val=""/>
-      <w:lvlJc w:val="left"/>
-      <w:pPr>
-        <w:ind w:left="0" w:hanging="0"/>
-      </w:pPr>
-    </w:lvl>
-    <w:lvl w:ilvl="5">
-      <w:start w:val="1"/>
-      <w:numFmt w:val="none"/>
-      <w:suff w:val="nothing"/>
-      <w:lvlText w:val=""/>
-      <w:lvlJc w:val="left"/>
-      <w:pPr>
-        <w:ind w:left="0" w:hanging="0"/>
-      </w:pPr>
-    </w:lvl>
-    <w:lvl w:ilvl="6">
-      <w:start w:val="1"/>
-      <w:numFmt w:val="none"/>
-      <w:suff w:val="nothing"/>
-      <w:lvlText w:val=""/>
-      <w:lvlJc w:val="left"/>
-      <w:pPr>
-        <w:ind w:left="0" w:hanging="0"/>
-      </w:pPr>
-    </w:lvl>
-    <w:lvl w:ilvl="7">
-      <w:start w:val="1"/>
-      <w:numFmt w:val="none"/>
-      <w:suff w:val="nothing"/>
-      <w:lvlText w:val=""/>
-      <w:lvlJc w:val="left"/>
-      <w:pPr>
-        <w:ind w:left="0" w:hanging="0"/>
-      </w:pPr>
-    </w:lvl>
-    <w:lvl w:ilvl="8">
-      <w:start w:val="1"/>
-      <w:numFmt w:val="none"/>
-      <w:suff w:val="nothing"/>
-      <w:lvlText w:val=""/>
-      <w:lvlJc w:val="left"/>
-      <w:pPr>
-        <w:ind w:left="0" w:hanging="0"/>
-      </w:pPr>
     </w:lvl>
   </w:abstractNum>
   <w:num w:numId="1">
@@ -1773,15 +3022,12 @@
       <w:rPr>
         <w:rFonts w:ascii="Liberation Serif" w:hAnsi="Liberation Serif" w:eastAsia="Noto Sans CJK SC" w:cs="Lohit Devanagari"/>
         <w:kern w:val="2"/>
-        <w:sz w:val="24"/>
         <w:szCs w:val="24"/>
         <w:lang w:val="en-US" w:eastAsia="zh-CN" w:bidi="hi-IN"/>
       </w:rPr>
     </w:rPrDefault>
     <w:pPrDefault>
-      <w:pPr>
-        <w:widowControl/>
-      </w:pPr>
+      <w:pPr/>
     </w:pPrDefault>
   </w:docDefaults>
   <w:style w:type="paragraph" w:styleId="Normal">
@@ -1789,6 +3035,8 @@
     <w:qFormat/>
     <w:pPr>
       <w:widowControl/>
+      <w:bidi w:val="0"/>
+      <w:jc w:val="left"/>
     </w:pPr>
     <w:rPr>
       <w:rFonts w:ascii="Liberation Serif" w:hAnsi="Liberation Serif" w:eastAsia="Noto Sans CJK SC" w:cs="Lohit Devanagari"/>
@@ -1802,9 +3050,12 @@
   <w:style w:type="paragraph" w:styleId="Heading1">
     <w:name w:val="Heading 1"/>
     <w:basedOn w:val="Heading"/>
-    <w:next w:val="TextBody"/>
     <w:qFormat/>
     <w:pPr>
+      <w:numPr>
+        <w:ilvl w:val="0"/>
+        <w:numId w:val="1"/>
+      </w:numPr>
       <w:spacing w:before="240" w:after="120"/>
       <w:outlineLvl w:val="0"/>
     </w:pPr>
@@ -1819,9 +3070,12 @@
   <w:style w:type="paragraph" w:styleId="Heading2">
     <w:name w:val="Heading 2"/>
     <w:basedOn w:val="Heading"/>
-    <w:next w:val="TextBody"/>
     <w:qFormat/>
     <w:pPr>
+      <w:numPr>
+        <w:ilvl w:val="1"/>
+        <w:numId w:val="1"/>
+      </w:numPr>
       <w:spacing w:before="200" w:after="120"/>
       <w:outlineLvl w:val="1"/>
     </w:pPr>
@@ -1836,9 +3090,12 @@
   <w:style w:type="paragraph" w:styleId="Heading3">
     <w:name w:val="Heading 3"/>
     <w:basedOn w:val="Heading"/>
-    <w:next w:val="TextBody"/>
     <w:qFormat/>
     <w:pPr>
+      <w:numPr>
+        <w:ilvl w:val="2"/>
+        <w:numId w:val="1"/>
+      </w:numPr>
       <w:spacing w:before="140" w:after="120"/>
       <w:outlineLvl w:val="2"/>
     </w:pPr>
@@ -1864,6 +3121,137 @@
     <w:rPr>
       <w:rFonts w:ascii="OpenSymbol" w:hAnsi="OpenSymbol" w:eastAsia="OpenSymbol" w:cs="OpenSymbol"/>
     </w:rPr>
+  </w:style>
+  <w:style w:type="character" w:styleId="ListLabel1">
+    <w:name w:val="ListLabel 1"/>
+    <w:qFormat/>
+    <w:rPr>
+      <w:rFonts w:cs="OpenSymbol"/>
+    </w:rPr>
+  </w:style>
+  <w:style w:type="character" w:styleId="ListLabel2">
+    <w:name w:val="ListLabel 2"/>
+    <w:qFormat/>
+    <w:rPr>
+      <w:rFonts w:cs="OpenSymbol"/>
+    </w:rPr>
+  </w:style>
+  <w:style w:type="character" w:styleId="ListLabel3">
+    <w:name w:val="ListLabel 3"/>
+    <w:qFormat/>
+    <w:rPr>
+      <w:rFonts w:cs="OpenSymbol"/>
+    </w:rPr>
+  </w:style>
+  <w:style w:type="character" w:styleId="ListLabel4">
+    <w:name w:val="ListLabel 4"/>
+    <w:qFormat/>
+    <w:rPr>
+      <w:rFonts w:cs="OpenSymbol"/>
+    </w:rPr>
+  </w:style>
+  <w:style w:type="character" w:styleId="ListLabel5">
+    <w:name w:val="ListLabel 5"/>
+    <w:qFormat/>
+    <w:rPr>
+      <w:rFonts w:cs="OpenSymbol"/>
+    </w:rPr>
+  </w:style>
+  <w:style w:type="character" w:styleId="ListLabel6">
+    <w:name w:val="ListLabel 6"/>
+    <w:qFormat/>
+    <w:rPr>
+      <w:rFonts w:cs="OpenSymbol"/>
+    </w:rPr>
+  </w:style>
+  <w:style w:type="character" w:styleId="ListLabel7">
+    <w:name w:val="ListLabel 7"/>
+    <w:qFormat/>
+    <w:rPr>
+      <w:rFonts w:cs="OpenSymbol"/>
+    </w:rPr>
+  </w:style>
+  <w:style w:type="character" w:styleId="ListLabel8">
+    <w:name w:val="ListLabel 8"/>
+    <w:qFormat/>
+    <w:rPr>
+      <w:rFonts w:cs="OpenSymbol"/>
+    </w:rPr>
+  </w:style>
+  <w:style w:type="character" w:styleId="ListLabel9">
+    <w:name w:val="ListLabel 9"/>
+    <w:qFormat/>
+    <w:rPr>
+      <w:rFonts w:cs="OpenSymbol"/>
+    </w:rPr>
+  </w:style>
+  <w:style w:type="character" w:styleId="ListLabel10">
+    <w:name w:val="ListLabel 10"/>
+    <w:qFormat/>
+    <w:rPr>
+      <w:rFonts w:cs="OpenSymbol"/>
+    </w:rPr>
+  </w:style>
+  <w:style w:type="character" w:styleId="ListLabel11">
+    <w:name w:val="ListLabel 11"/>
+    <w:qFormat/>
+    <w:rPr>
+      <w:rFonts w:cs="OpenSymbol"/>
+    </w:rPr>
+  </w:style>
+  <w:style w:type="character" w:styleId="ListLabel12">
+    <w:name w:val="ListLabel 12"/>
+    <w:qFormat/>
+    <w:rPr>
+      <w:rFonts w:cs="OpenSymbol"/>
+    </w:rPr>
+  </w:style>
+  <w:style w:type="character" w:styleId="ListLabel13">
+    <w:name w:val="ListLabel 13"/>
+    <w:qFormat/>
+    <w:rPr>
+      <w:rFonts w:cs="OpenSymbol"/>
+    </w:rPr>
+  </w:style>
+  <w:style w:type="character" w:styleId="ListLabel14">
+    <w:name w:val="ListLabel 14"/>
+    <w:qFormat/>
+    <w:rPr>
+      <w:rFonts w:cs="OpenSymbol"/>
+    </w:rPr>
+  </w:style>
+  <w:style w:type="character" w:styleId="ListLabel15">
+    <w:name w:val="ListLabel 15"/>
+    <w:qFormat/>
+    <w:rPr>
+      <w:rFonts w:cs="OpenSymbol"/>
+    </w:rPr>
+  </w:style>
+  <w:style w:type="character" w:styleId="ListLabel16">
+    <w:name w:val="ListLabel 16"/>
+    <w:qFormat/>
+    <w:rPr>
+      <w:rFonts w:cs="OpenSymbol"/>
+    </w:rPr>
+  </w:style>
+  <w:style w:type="character" w:styleId="ListLabel17">
+    <w:name w:val="ListLabel 17"/>
+    <w:qFormat/>
+    <w:rPr>
+      <w:rFonts w:cs="OpenSymbol"/>
+    </w:rPr>
+  </w:style>
+  <w:style w:type="character" w:styleId="ListLabel18">
+    <w:name w:val="ListLabel 18"/>
+    <w:qFormat/>
+    <w:rPr>
+      <w:rFonts w:cs="OpenSymbol"/>
+    </w:rPr>
+  </w:style>
+  <w:style w:type="character" w:styleId="ListLabel19">
+    <w:name w:val="ListLabel 19"/>
+    <w:qFormat/>
+    <w:rPr/>
   </w:style>
   <w:style w:type="paragraph" w:styleId="Heading">
     <w:name w:val="Heading"/>
@@ -1926,7 +3314,6 @@
   <w:style w:type="paragraph" w:styleId="HorizontalLine">
     <w:name w:val="Horizontal Line"/>
     <w:basedOn w:val="Normal"/>
-    <w:next w:val="TextBody"/>
     <w:qFormat/>
     <w:pPr>
       <w:suppressLineNumbers/>
@@ -1965,7 +3352,6 @@
   <w:style w:type="paragraph" w:styleId="ListHeading">
     <w:name w:val="List Heading"/>
     <w:basedOn w:val="Normal"/>
-    <w:next w:val="ListContents"/>
     <w:qFormat/>
     <w:pPr>
       <w:ind w:hanging="0"/>

</xml_diff>